<commit_message>
Updated report to include specialized query
</commit_message>
<xml_diff>
--- a/mini_project_3/Mini Project 3.docx
+++ b/mini_project_3/Mini Project 3.docx
@@ -341,7 +341,139 @@
     </w:p>
     <w:p>
       <w:r>
+        <w:t xml:space="preserve">The following code finds the word </w:t>
+      </w:r>
+      <w:proofErr w:type="spellStart"/>
+      <w:r>
+        <w:t>Iphone</w:t>
+      </w:r>
+      <w:proofErr w:type="spellEnd"/>
+      <w:r>
+        <w:t xml:space="preserve"> in the storage of tweets using regular expressions:</w:t>
+      </w:r>
+    </w:p>
+    <w:p>
+      <w:r>
+        <w:lastRenderedPageBreak/>
         <w:tab/>
+      </w:r>
+      <w:r>
+        <w:rPr>
+          <w:noProof/>
+        </w:rPr>
+        <w:drawing>
+          <wp:inline distT="0" distB="0" distL="0" distR="0" wp14:anchorId="12E383E4" wp14:editId="049C9463">
+            <wp:extent cx="5943600" cy="2921000"/>
+            <wp:effectExtent l="0" t="0" r="0" b="0"/>
+            <wp:docPr id="4" name="Picture 4"/>
+            <wp:cNvGraphicFramePr>
+              <a:graphicFrameLocks xmlns:a="http://schemas.openxmlformats.org/drawingml/2006/main" noChangeAspect="1"/>
+            </wp:cNvGraphicFramePr>
+            <a:graphic xmlns:a="http://schemas.openxmlformats.org/drawingml/2006/main">
+              <a:graphicData uri="http://schemas.openxmlformats.org/drawingml/2006/picture">
+                <pic:pic xmlns:pic="http://schemas.openxmlformats.org/drawingml/2006/picture">
+                  <pic:nvPicPr>
+                    <pic:cNvPr id="1" name=""/>
+                    <pic:cNvPicPr/>
+                  </pic:nvPicPr>
+                  <pic:blipFill>
+                    <a:blip r:embed="rId9"/>
+                    <a:stretch>
+                      <a:fillRect/>
+                    </a:stretch>
+                  </pic:blipFill>
+                  <pic:spPr>
+                    <a:xfrm>
+                      <a:off x="0" y="0"/>
+                      <a:ext cx="5943600" cy="2921000"/>
+                    </a:xfrm>
+                    <a:prstGeom prst="rect">
+                      <a:avLst/>
+                    </a:prstGeom>
+                  </pic:spPr>
+                </pic:pic>
+              </a:graphicData>
+            </a:graphic>
+          </wp:inline>
+        </w:drawing>
+      </w:r>
+    </w:p>
+    <w:p>
+      <w:r>
+        <w:t xml:space="preserve">We then plot scores with a pie chart to see how </w:t>
+      </w:r>
+      <w:proofErr w:type="spellStart"/>
+      <w:r>
+        <w:t>Iphone</w:t>
+      </w:r>
+      <w:proofErr w:type="spellEnd"/>
+      <w:r>
+        <w:t xml:space="preserve"> fairs in a Google Pixel 4 database.</w:t>
+      </w:r>
+    </w:p>
+    <w:p>
+      <w:pPr>
+        <w:jc w:val="center"/>
+      </w:pPr>
+      <w:r>
+        <w:rPr>
+          <w:noProof/>
+        </w:rPr>
+        <w:drawing>
+          <wp:inline distT="0" distB="0" distL="0" distR="0" wp14:anchorId="6EF2513C" wp14:editId="745761CD">
+            <wp:extent cx="3333750" cy="2181225"/>
+            <wp:effectExtent l="0" t="0" r="0" b="9525"/>
+            <wp:docPr id="5" name="Picture 5"/>
+            <wp:cNvGraphicFramePr>
+              <a:graphicFrameLocks xmlns:a="http://schemas.openxmlformats.org/drawingml/2006/main" noChangeAspect="1"/>
+            </wp:cNvGraphicFramePr>
+            <a:graphic xmlns:a="http://schemas.openxmlformats.org/drawingml/2006/main">
+              <a:graphicData uri="http://schemas.openxmlformats.org/drawingml/2006/picture">
+                <pic:pic xmlns:pic="http://schemas.openxmlformats.org/drawingml/2006/picture">
+                  <pic:nvPicPr>
+                    <pic:cNvPr id="1" name=""/>
+                    <pic:cNvPicPr/>
+                  </pic:nvPicPr>
+                  <pic:blipFill>
+                    <a:blip r:embed="rId10"/>
+                    <a:stretch>
+                      <a:fillRect/>
+                    </a:stretch>
+                  </pic:blipFill>
+                  <pic:spPr>
+                    <a:xfrm>
+                      <a:off x="0" y="0"/>
+                      <a:ext cx="3333750" cy="2181225"/>
+                    </a:xfrm>
+                    <a:prstGeom prst="rect">
+                      <a:avLst/>
+                    </a:prstGeom>
+                  </pic:spPr>
+                </pic:pic>
+              </a:graphicData>
+            </a:graphic>
+          </wp:inline>
+        </w:drawing>
+      </w:r>
+    </w:p>
+    <w:p>
+      <w:r>
+        <w:t xml:space="preserve">It is all negative and reading over the tweets, we can conclude all the users switched to </w:t>
+      </w:r>
+      <w:proofErr w:type="spellStart"/>
+      <w:r>
+        <w:t>Iphones</w:t>
+      </w:r>
+      <w:proofErr w:type="spellEnd"/>
+      <w:r>
+        <w:t xml:space="preserve"> after hearing about the Google Pixel 4.</w:t>
+      </w:r>
+    </w:p>
+    <w:p>
+      <w:pPr>
+        <w:ind w:firstLine="720"/>
+      </w:pPr>
+      <w:r>
         <w:t xml:space="preserve">MySQL was a bit more involved to setup. It is very clear that security is the number one priority for MySQL. Users first have to setup a MySQL server on their machine. Afterwards, they </w:t>
       </w:r>
       <w:proofErr w:type="gramStart"/>
@@ -366,12 +498,7 @@
       </w:r>
       <w:proofErr w:type="gramEnd"/>
       <w:r>
-        <w:t xml:space="preserve"> to Mongo</w:t>
-      </w:r>
-      <w:bookmarkStart w:id="0" w:name="_GoBack"/>
-      <w:bookmarkEnd w:id="0"/>
-      <w:r>
-        <w:t xml:space="preserve">DB, the database files are stored in </w:t>
+        <w:t xml:space="preserve"> to MongoDB, the database files are stored in </w:t>
       </w:r>
       <w:r>
         <w:t>/var/lib/</w:t>
@@ -416,7 +543,7 @@
                     <pic:cNvPicPr/>
                   </pic:nvPicPr>
                   <pic:blipFill>
-                    <a:blip r:embed="rId9"/>
+                    <a:blip r:embed="rId11"/>
                     <a:stretch>
                       <a:fillRect/>
                     </a:stretch>
@@ -484,6 +611,8 @@
       <w:pPr>
         <w:jc w:val="center"/>
       </w:pPr>
+      <w:bookmarkStart w:id="0" w:name="_GoBack"/>
+      <w:bookmarkEnd w:id="0"/>
       <w:r>
         <w:lastRenderedPageBreak/>
         <w:t>References</w:t>
@@ -561,7 +690,7 @@
       </w:r>
     </w:p>
     <w:sectPr>
-      <w:headerReference w:type="default" r:id="rId10"/>
+      <w:headerReference w:type="default" r:id="rId12"/>
       <w:pgSz w:w="12240" w:h="15840"/>
       <w:pgMar w:top="1440" w:right="1440" w:bottom="1440" w:left="1440" w:header="720" w:footer="720" w:gutter="0"/>
       <w:cols w:space="720"/>
@@ -1448,7 +1577,7 @@
 </file>
 
 <file path=customXml/itemProps1.xml><?xml version="1.0" encoding="utf-8"?>
-<ds:datastoreItem xmlns:ds="http://schemas.openxmlformats.org/officeDocument/2006/customXml" ds:itemID="{DED945EC-DE70-4C83-BFF9-E0C0761BD999}">
+<ds:datastoreItem xmlns:ds="http://schemas.openxmlformats.org/officeDocument/2006/customXml" ds:itemID="{73B465E8-71CC-4B40-AAE4-01860628CDAD}">
   <ds:schemaRefs>
     <ds:schemaRef ds:uri="http://schemas.openxmlformats.org/officeDocument/2006/bibliography"/>
   </ds:schemaRefs>

</xml_diff>

<commit_message>
Grammar fixes and added Cassandra to report
</commit_message>
<xml_diff>
--- a/mini_project_3/Mini Project 3.docx
+++ b/mini_project_3/Mini Project 3.docx
@@ -82,7 +82,13 @@
     <w:p>
       <w:r>
         <w:tab/>
-        <w:t>The widely popular database MongoDB has been touted as the “NoSQL” database program. This statement has been used to the developers’ advantage because SQL databases require users to have knowledge SQL syntax. However, security has always been a main concern for MongoDB. In the past, MongoDB databases have allowed all users access to information from their database</w:t>
+        <w:t>The widely popular database MongoDB has been touted as the “NoSQL” database program. This statement has been used to the developers’ advantage because SQL databases require users to have knowledge</w:t>
+      </w:r>
+      <w:r>
+        <w:t xml:space="preserve"> of</w:t>
+      </w:r>
+      <w:r>
+        <w:t xml:space="preserve"> SQL syntax. However, security has always been a main concern for MongoDB. In the past, MongoDB databases have allowed all users access to information from their database</w:t>
       </w:r>
       <w:r>
         <w:t>.</w:t>
@@ -168,15 +174,7 @@
         <w:t>being the most secure database management system</w:t>
       </w:r>
       <w:r>
-        <w:t xml:space="preserve"> which is why it is used by the largest of companies. It is also </w:t>
-      </w:r>
-      <w:proofErr w:type="gramStart"/>
-      <w:r>
-        <w:t>boasts</w:t>
-      </w:r>
-      <w:proofErr w:type="gramEnd"/>
-      <w:r>
-        <w:t xml:space="preserve"> round-the-uptime with many master/slave replication configurations, and specialized cluster server</w:t>
+        <w:t xml:space="preserve"> which is why it is used by the largest of companies. It is also boasts round-the-uptime with many master/slave replication configurations, and specialized cluster server</w:t>
       </w:r>
       <w:r>
         <w:t xml:space="preserve"> configurations</w:t>
@@ -194,7 +192,13 @@
         <w:t>real-time</w:t>
       </w:r>
       <w:r>
-        <w:t xml:space="preserve"> database. Since Firebase is a mobile and web application platform, its database feature work to enhance a users’ experience. From sharing photos in the cloud, to chatting with millions of users online, Firebase enables developers to quickly and easily implement these features into their applications. Firebase was recently acquired by </w:t>
+        <w:t xml:space="preserve"> database. Since Firebase is a mobile and web application platform, its database feature work to enhance a user</w:t>
+      </w:r>
+      <w:r>
+        <w:t>’s</w:t>
+      </w:r>
+      <w:r>
+        <w:t xml:space="preserve"> experience. From sharing photos in the cloud, to chatting with millions of users online, Firebase enables developers to quickly and easily implement these features into their applications. Firebase was recently acquired by </w:t>
       </w:r>
       <w:r>
         <w:t>Google,</w:t>
@@ -222,31 +226,40 @@
     <w:p>
       <w:r>
         <w:tab/>
+        <w:t xml:space="preserve">The last database </w:t>
+      </w:r>
+      <w:r>
+        <w:t>we will learn about</w:t>
+      </w:r>
+      <w:r>
+        <w:t xml:space="preserve"> is Cassandra. </w:t>
+      </w:r>
+      <w:r>
+        <w:t>Originally developed by Facebook, Cassandra was eventually released as opensource and became Apache’s incubator project. [4] Cassandra is known to be another “NoSQL” database. However, that is not its main feature. Cassandra’s main feature is that it has its own query language called Cassandra Query Language (CQL).  It has been advertised as being a simpler alternative to SQL. Its implementation is a hybrid between key-valued and a tabular database management system.</w:t>
+      </w:r>
+    </w:p>
+    <w:p>
+      <w:r>
+        <w:tab/>
         <w:t xml:space="preserve">Setting up MongoDB to use was a breeze. The API allows the developer to create a server class and be up and running in minutes. The program that will be utilizing the MongoDB database will be the Flop or Not application from mini project 1. The Flop or Not application takes in a username, product and predicts </w:t>
       </w:r>
-      <w:proofErr w:type="gramStart"/>
-      <w:r>
-        <w:t>whether or not</w:t>
-      </w:r>
-      <w:proofErr w:type="gramEnd"/>
-      <w:r>
-        <w:t xml:space="preserve"> a product is a good product or not. One thing to note is that the all collections are stored by default in /var/lib/</w:t>
-      </w:r>
-      <w:proofErr w:type="spellStart"/>
-      <w:r>
-        <w:t>mogodb</w:t>
-      </w:r>
-      <w:proofErr w:type="spellEnd"/>
-      <w:r>
-        <w:t xml:space="preserve">. It was relatively simple to create a collection, add to the collection and query using JSON formats. The following is a screenshot of a </w:t>
-      </w:r>
-      <w:proofErr w:type="spellStart"/>
-      <w:r>
-        <w:t>Jupyter</w:t>
-      </w:r>
-      <w:proofErr w:type="spellEnd"/>
-      <w:r>
-        <w:t xml:space="preserve"> Notebook querying tweets and plotting a Gaussian distr</w:t>
+      <w:r>
+        <w:t>whether</w:t>
+      </w:r>
+      <w:r>
+        <w:t xml:space="preserve"> a product is a good product or not. One </w:t>
+      </w:r>
+      <w:r>
+        <w:t xml:space="preserve">aspect </w:t>
+      </w:r>
+      <w:r>
+        <w:t>to note is that the all collections are stored by default in /var/lib/mo</w:t>
+      </w:r>
+      <w:r>
+        <w:t>n</w:t>
+      </w:r>
+      <w:r>
+        <w:t>godb. It was relatively simple to create a collection, add to the collection and query using JSON formats. The following is a screenshot of a Jupyter Notebook querying tweets and plotting a Gaussian distr</w:t>
       </w:r>
       <w:r>
         <w:t>ib</w:t>
@@ -261,7 +274,7 @@
           <w:noProof/>
         </w:rPr>
         <w:drawing>
-          <wp:inline distT="0" distB="0" distL="0" distR="0" wp14:anchorId="10321AB0" wp14:editId="0781B334">
+          <wp:inline distT="0" distB="0" distL="0" distR="0" wp14:anchorId="5B059BDB" wp14:editId="0139141A">
             <wp:extent cx="5943600" cy="1983105"/>
             <wp:effectExtent l="0" t="0" r="0" b="0"/>
             <wp:docPr id="1" name="Picture 1"/>
@@ -303,7 +316,7 @@
           <w:noProof/>
         </w:rPr>
         <w:drawing>
-          <wp:inline distT="0" distB="0" distL="0" distR="0" wp14:anchorId="488DB99F" wp14:editId="1163CB30">
+          <wp:inline distT="0" distB="0" distL="0" distR="0" wp14:anchorId="05C4E05F" wp14:editId="6CE05575">
             <wp:extent cx="5943600" cy="2070100"/>
             <wp:effectExtent l="0" t="0" r="0" b="6350"/>
             <wp:docPr id="2" name="Picture 2"/>
@@ -341,15 +354,7 @@
     </w:p>
     <w:p>
       <w:r>
-        <w:t xml:space="preserve">The following code finds the word </w:t>
-      </w:r>
-      <w:proofErr w:type="spellStart"/>
-      <w:r>
-        <w:t>Iphone</w:t>
-      </w:r>
-      <w:proofErr w:type="spellEnd"/>
-      <w:r>
-        <w:t xml:space="preserve"> in the storage of tweets using regular expressions:</w:t>
+        <w:t>The following code finds the word Iphone in the storage of tweets using regular expressions:</w:t>
       </w:r>
     </w:p>
     <w:p>
@@ -362,7 +367,7 @@
           <w:noProof/>
         </w:rPr>
         <w:drawing>
-          <wp:inline distT="0" distB="0" distL="0" distR="0" wp14:anchorId="12E383E4" wp14:editId="049C9463">
+          <wp:inline distT="0" distB="0" distL="0" distR="0" wp14:anchorId="753B50A3" wp14:editId="7F9163CA">
             <wp:extent cx="5943600" cy="2921000"/>
             <wp:effectExtent l="0" t="0" r="0" b="0"/>
             <wp:docPr id="4" name="Picture 4"/>
@@ -400,15 +405,25 @@
     </w:p>
     <w:p>
       <w:r>
-        <w:t xml:space="preserve">We then plot scores with a pie chart to see how </w:t>
-      </w:r>
-      <w:proofErr w:type="spellStart"/>
-      <w:r>
-        <w:t>Iphone</w:t>
-      </w:r>
-      <w:proofErr w:type="spellEnd"/>
-      <w:r>
-        <w:t xml:space="preserve"> fairs in a Google Pixel 4 database.</w:t>
+        <w:t>We plot scores with a pie chart to see how</w:t>
+      </w:r>
+      <w:r>
+        <w:t xml:space="preserve"> the query of the word</w:t>
+      </w:r>
+      <w:r>
+        <w:t xml:space="preserve"> </w:t>
+      </w:r>
+      <w:r>
+        <w:t>iPhone</w:t>
+      </w:r>
+      <w:r>
+        <w:t xml:space="preserve"> </w:t>
+      </w:r>
+      <w:r>
+        <w:t xml:space="preserve">fares </w:t>
+      </w:r>
+      <w:r>
+        <w:t>in a Google Pixel 4 database.</w:t>
       </w:r>
     </w:p>
     <w:p>
@@ -420,7 +435,7 @@
           <w:noProof/>
         </w:rPr>
         <w:drawing>
-          <wp:inline distT="0" distB="0" distL="0" distR="0" wp14:anchorId="6EF2513C" wp14:editId="745761CD">
+          <wp:inline distT="0" distB="0" distL="0" distR="0" wp14:anchorId="07AE2FDA" wp14:editId="406E6E3A">
             <wp:extent cx="3333750" cy="2181225"/>
             <wp:effectExtent l="0" t="0" r="0" b="9525"/>
             <wp:docPr id="5" name="Picture 5"/>
@@ -458,13 +473,17 @@
     </w:p>
     <w:p>
       <w:r>
-        <w:t xml:space="preserve">It is all negative and reading over the tweets, we can conclude all the users switched to </w:t>
-      </w:r>
-      <w:proofErr w:type="spellStart"/>
-      <w:r>
-        <w:t>Iphones</w:t>
-      </w:r>
-      <w:proofErr w:type="spellEnd"/>
+        <w:t xml:space="preserve">It is all negative and reading over the tweets, we can conclude </w:t>
+      </w:r>
+      <w:r>
+        <w:t>that these users switched</w:t>
+      </w:r>
+      <w:r>
+        <w:t xml:space="preserve"> to </w:t>
+      </w:r>
+      <w:r>
+        <w:t>iPhones</w:t>
+      </w:r>
       <w:r>
         <w:t xml:space="preserve"> after hearing about the Google Pixel 4.</w:t>
       </w:r>
@@ -476,38 +495,33 @@
       <w:r>
         <w:t xml:space="preserve">MySQL was a bit more involved to setup. It is very clear that security is the number one priority for MySQL. Users first have to setup a MySQL server on their machine. Afterwards, they </w:t>
       </w:r>
-      <w:proofErr w:type="gramStart"/>
-      <w:r>
-        <w:t>have to</w:t>
-      </w:r>
-      <w:proofErr w:type="gramEnd"/>
-      <w:r>
-        <w:t xml:space="preserve"> start the server, setup the username and passwords that have access to the server then start the server. There are other Linux instructions in order to start up the server at boot. On the application side, the developer </w:t>
-      </w:r>
-      <w:proofErr w:type="gramStart"/>
-      <w:r>
-        <w:t>has to</w:t>
-      </w:r>
-      <w:proofErr w:type="gramEnd"/>
-      <w:r>
-        <w:t xml:space="preserve"> specify the user and password credentials within the program in order to access the server. After all that has been done, the learning curve is quite a bit steep because now developers must be familiar with the SQL programming language. </w:t>
-      </w:r>
-      <w:proofErr w:type="gramStart"/>
-      <w:r>
-        <w:t>Similarly</w:t>
-      </w:r>
-      <w:proofErr w:type="gramEnd"/>
+      <w:r>
+        <w:t>must</w:t>
+      </w:r>
+      <w:r>
+        <w:t xml:space="preserve"> start the server, setup the user</w:t>
+      </w:r>
+      <w:r>
+        <w:t>s</w:t>
+      </w:r>
+      <w:r>
+        <w:t xml:space="preserve"> and passwords that have access to the server then start the server. There are other Linux instructions in order to start up the server at boot. On the application side, the developer </w:t>
+      </w:r>
+      <w:r>
+        <w:t>must</w:t>
+      </w:r>
+      <w:r>
+        <w:t xml:space="preserve"> specify the user and password credentials within the program in order to access the server. After all that has been done, the learning curve is quite a bit steep because developers must be familiar with the SQL programming language. </w:t>
+      </w:r>
+      <w:r>
+        <w:t>Similarly,</w:t>
+      </w:r>
       <w:r>
         <w:t xml:space="preserve"> to MongoDB, the database files are stored in </w:t>
       </w:r>
       <w:r>
-        <w:t>/var/lib/</w:t>
-      </w:r>
-      <w:proofErr w:type="spellStart"/>
-      <w:r>
-        <w:t>mysql</w:t>
-      </w:r>
-      <w:proofErr w:type="spellEnd"/>
+        <w:t>/var/lib/mysql</w:t>
+      </w:r>
       <w:r>
         <w:t xml:space="preserve">. </w:t>
       </w:r>
@@ -528,7 +542,7 @@
         </w:rPr>
         <w:lastRenderedPageBreak/>
         <w:drawing>
-          <wp:inline distT="0" distB="0" distL="0" distR="0" wp14:anchorId="67744372" wp14:editId="287CF431">
+          <wp:inline distT="0" distB="0" distL="0" distR="0" wp14:anchorId="67876B1A" wp14:editId="5124C1F3">
             <wp:extent cx="5943600" cy="1741170"/>
             <wp:effectExtent l="0" t="0" r="0" b="0"/>
             <wp:docPr id="3" name="Picture 3"/>
@@ -569,11 +583,9 @@
         <w:tab/>
         <w:t>In conclusion, whether you are an app developer, or a multi-</w:t>
       </w:r>
-      <w:proofErr w:type="gramStart"/>
-      <w:r>
-        <w:t>billion dollar</w:t>
-      </w:r>
-      <w:proofErr w:type="gramEnd"/>
+      <w:r>
+        <w:t>billion-dollar</w:t>
+      </w:r>
       <w:r>
         <w:t xml:space="preserve"> company, or both, there is a database for you. From the creative use of storage to rock solid stability and security, databases are helpful for learning more about your users and to monitor the performance of your products. One of the biggest issues </w:t>
       </w:r>
@@ -611,12 +623,12 @@
       <w:pPr>
         <w:jc w:val="center"/>
       </w:pPr>
+      <w:r>
+        <w:lastRenderedPageBreak/>
+        <w:t>References</w:t>
+      </w:r>
       <w:bookmarkStart w:id="0" w:name="_GoBack"/>
       <w:bookmarkEnd w:id="0"/>
-      <w:r>
-        <w:lastRenderedPageBreak/>
-        <w:t>References</w:t>
-      </w:r>
     </w:p>
     <w:p>
       <w:pPr>
@@ -672,21 +684,7 @@
         <w:rPr>
           <w:rFonts w:cstheme="minorHAnsi"/>
         </w:rPr>
-        <w:t>"Redis on the Raspberry Pi: adventures in unaligned lands - &lt;</w:t>
-      </w:r>
-      <w:proofErr w:type="spellStart"/>
-      <w:r>
-        <w:rPr>
-          <w:rFonts w:cstheme="minorHAnsi"/>
-        </w:rPr>
-        <w:t>antirez</w:t>
-      </w:r>
-      <w:proofErr w:type="spellEnd"/>
-      <w:r>
-        <w:rPr>
-          <w:rFonts w:cstheme="minorHAnsi"/>
-        </w:rPr>
-        <w:t>&gt;". antirez.com.</w:t>
+        <w:t>"Redis on the Raspberry Pi: adventures in unaligned lands - &lt;antirez&gt;". antirez.com.</w:t>
       </w:r>
     </w:p>
     <w:sectPr>
@@ -1577,7 +1575,7 @@
 </file>
 
 <file path=customXml/itemProps1.xml><?xml version="1.0" encoding="utf-8"?>
-<ds:datastoreItem xmlns:ds="http://schemas.openxmlformats.org/officeDocument/2006/customXml" ds:itemID="{73B465E8-71CC-4B40-AAE4-01860628CDAD}">
+<ds:datastoreItem xmlns:ds="http://schemas.openxmlformats.org/officeDocument/2006/customXml" ds:itemID="{9F3B3A48-F750-49BC-BE6B-0FA5D132E8F4}">
   <ds:schemaRefs>
     <ds:schemaRef ds:uri="http://schemas.openxmlformats.org/officeDocument/2006/bibliography"/>
   </ds:schemaRefs>

</xml_diff>